<commit_message>
webx2 --> PHP >> Task26
</commit_message>
<xml_diff>
--- a/iba/ideas.docx
+++ b/iba/ideas.docx
@@ -19,7 +19,27 @@
           <w:sz w:val="32"/>
           <w:szCs w:val="32"/>
         </w:rPr>
-        <w:t>IDEA 01 ()</w:t>
+        <w:t>IDEA 01 (</w:t>
+      </w:r>
+      <w:proofErr w:type="spellStart"/>
+      <w:r>
+        <w:rPr>
+          <w:b/>
+          <w:bCs/>
+          <w:sz w:val="32"/>
+          <w:szCs w:val="32"/>
+        </w:rPr>
+        <w:t>MazdoorHaazir</w:t>
+      </w:r>
+      <w:proofErr w:type="spellEnd"/>
+      <w:r>
+        <w:rPr>
+          <w:b/>
+          <w:bCs/>
+          <w:sz w:val="32"/>
+          <w:szCs w:val="32"/>
+        </w:rPr>
+        <w:t>)</w:t>
       </w:r>
     </w:p>
     <w:p>

</xml_diff>